<commit_message>
Ready for Ads Testing
</commit_message>
<xml_diff>
--- a/GDD/Paper Boat GDD.docx
+++ b/GDD/Paper Boat GDD.docx
@@ -2,6 +2,8 @@
 <file path=word/document.xml><?xml version="1.0" encoding="utf-8"?>
 <w:document xmlns:wpc="http://schemas.microsoft.com/office/word/2010/wordprocessingCanvas" xmlns:mc="http://schemas.openxmlformats.org/markup-compatibility/2006" xmlns:o="urn:schemas-microsoft-com:office:office" xmlns:r="http://schemas.openxmlformats.org/officeDocument/2006/relationships" xmlns:m="http://schemas.openxmlformats.org/officeDocument/2006/math" xmlns:v="urn:schemas-microsoft-com:vml" xmlns:wp14="http://schemas.microsoft.com/office/word/2010/wordprocessingDrawing" xmlns:wp="http://schemas.openxmlformats.org/drawingml/2006/wordprocessingDrawing" xmlns:w10="urn:schemas-microsoft-com:office:word" xmlns:w="http://schemas.openxmlformats.org/wordprocessingml/2006/main" xmlns:w14="http://schemas.microsoft.com/office/word/2010/wordml" xmlns:wpg="http://schemas.microsoft.com/office/word/2010/wordprocessingGroup" xmlns:wpi="http://schemas.microsoft.com/office/word/2010/wordprocessingInk" xmlns:wne="http://schemas.microsoft.com/office/word/2006/wordml" xmlns:wps="http://schemas.microsoft.com/office/word/2010/wordprocessingShape" mc:Ignorable="w14 wp14">
   <w:body>
+    <w:bookmarkStart w:id="0" w:name="_GoBack" w:displacedByCustomXml="next"/>
+    <w:bookmarkEnd w:id="0" w:displacedByCustomXml="next"/>
     <w:sdt>
       <w:sdtPr>
         <w:id w:val="-778187282"/>
@@ -10,7 +12,6 @@
           <w:docPartUnique/>
         </w:docPartObj>
       </w:sdtPr>
-      <w:sdtEndPr/>
       <w:sdtContent>
         <w:p>
           <w:r>
@@ -87,7 +88,6 @@
                                   <w:dataBinding w:prefixMappings="xmlns:ns0='http://schemas.openxmlformats.org/package/2006/metadata/core-properties' xmlns:ns1='http://purl.org/dc/elements/1.1/'" w:xpath="/ns0:coreProperties[1]/ns1:title[1]" w:storeItemID="{6C3C8BC8-F283-45AE-878A-BAB7291924A1}"/>
                                   <w:text/>
                                 </w:sdtPr>
-                                <w:sdtEndPr/>
                                 <w:sdtContent>
                                   <w:p>
                                     <w:pPr>
@@ -384,7 +384,6 @@
                                       <w:calendar w:val="gregorian"/>
                                     </w:date>
                                   </w:sdtPr>
-                                  <w:sdtEndPr/>
                                   <w:sdtContent>
                                     <w:p>
                                       <w:pPr>
@@ -475,7 +474,6 @@
                                     <w:dataBinding w:prefixMappings="xmlns:ns0='http://schemas.openxmlformats.org/package/2006/metadata/core-properties' xmlns:ns1='http://purl.org/dc/elements/1.1/'" w:xpath="/ns0:coreProperties[1]/ns1:creator[1]" w:storeItemID="{6C3C8BC8-F283-45AE-878A-BAB7291924A1}"/>
                                     <w:text/>
                                   </w:sdtPr>
-                                  <w:sdtEndPr/>
                                   <w:sdtContent>
                                     <w:p>
                                       <w:pPr>
@@ -523,7 +521,6 @@
                                     <w:dataBinding w:prefixMappings="xmlns:ns0='http://schemas.openxmlformats.org/officeDocument/2006/extended-properties'" w:xpath="/ns0:Properties[1]/ns0:Company[1]" w:storeItemID="{6668398D-A668-4E3E-A5EB-62B293D839F1}"/>
                                     <w:text/>
                                   </w:sdtPr>
-                                  <w:sdtEndPr/>
                                   <w:sdtContent>
                                     <w:p>
                                       <w:pPr>
@@ -559,7 +556,6 @@
                                       <w:calendar w:val="gregorian"/>
                                     </w:date>
                                   </w:sdtPr>
-                                  <w:sdtEndPr/>
                                   <w:sdtContent>
                                     <w:p>
                                       <w:pPr>
@@ -3895,28 +3891,28 @@
       <w:pPr>
         <w:pStyle w:val="Heading1"/>
       </w:pPr>
-      <w:bookmarkStart w:id="0" w:name="_Toc435641327"/>
+      <w:bookmarkStart w:id="1" w:name="_Toc435641327"/>
       <w:r>
         <w:t>Change log</w:t>
       </w:r>
-      <w:bookmarkEnd w:id="0"/>
+      <w:bookmarkEnd w:id="1"/>
     </w:p>
     <w:p>
       <w:pPr>
         <w:pStyle w:val="Heading3"/>
       </w:pPr>
-      <w:bookmarkStart w:id="1" w:name="_Toc435641328"/>
+      <w:bookmarkStart w:id="2" w:name="_Toc435641328"/>
       <w:r>
         <w:t>Version 1.0 (17 November 2015)</w:t>
       </w:r>
-      <w:bookmarkEnd w:id="1"/>
+      <w:bookmarkEnd w:id="2"/>
     </w:p>
     <w:p/>
     <w:p>
       <w:pPr>
         <w:pStyle w:val="Heading3"/>
       </w:pPr>
-      <w:bookmarkStart w:id="2" w:name="_Toc435641329"/>
+      <w:bookmarkStart w:id="3" w:name="_Toc435641329"/>
       <w:r>
         <w:t>Version 2.0(18</w:t>
       </w:r>
@@ -3929,7 +3925,7 @@
       <w:r>
         <w:t xml:space="preserve"> November 2015)</w:t>
       </w:r>
-      <w:bookmarkEnd w:id="2"/>
+      <w:bookmarkEnd w:id="3"/>
     </w:p>
     <w:p>
       <w:r>
@@ -3978,57 +3974,57 @@
       <w:pPr>
         <w:pStyle w:val="Heading1"/>
       </w:pPr>
-      <w:bookmarkStart w:id="3" w:name="_Toc435641330"/>
+      <w:bookmarkStart w:id="4" w:name="_Toc435641330"/>
       <w:r>
         <w:lastRenderedPageBreak/>
         <w:t>Overview</w:t>
-      </w:r>
-      <w:bookmarkEnd w:id="3"/>
-    </w:p>
-    <w:p>
-      <w:r>
-        <w:t>Paper Boat is an endless runner for mobile targeted to the audience of all ages. As the name says, the game focuses on a Paper boat’s Journey to infinity. The Paper Boat dodges through a variety of obstacles while travelling down a brook engaging the player to experience a medium paced gameplay with simplistic, soothing and vibrant Environmental Graphics.</w:t>
-      </w:r>
-    </w:p>
-    <w:p>
-      <w:pPr>
-        <w:pStyle w:val="Heading1"/>
-      </w:pPr>
-      <w:bookmarkStart w:id="4" w:name="_Toc435641331"/>
-      <w:r>
-        <w:t>Genre</w:t>
       </w:r>
       <w:bookmarkEnd w:id="4"/>
     </w:p>
     <w:p>
       <w:r>
-        <w:t>Endless Runner</w:t>
+        <w:t>Paper Boat is an endless runner for mobile targeted to the audience of all ages. As the name says, the game focuses on a Paper boat’s Journey to infinity. The Paper Boat dodges through a variety of obstacles while travelling down a brook engaging the player to experience a medium paced gameplay with simplistic, soothing and vibrant Environmental Graphics.</w:t>
       </w:r>
     </w:p>
     <w:p>
       <w:pPr>
         <w:pStyle w:val="Heading1"/>
       </w:pPr>
-      <w:bookmarkStart w:id="5" w:name="_Toc435641332"/>
-      <w:r>
-        <w:t>Target Audience</w:t>
+      <w:bookmarkStart w:id="5" w:name="_Toc435641331"/>
+      <w:r>
+        <w:t>Genre</w:t>
       </w:r>
       <w:bookmarkEnd w:id="5"/>
     </w:p>
     <w:p>
       <w:r>
-        <w:t>All ages, Casual gamers</w:t>
+        <w:t>Endless Runner</w:t>
       </w:r>
     </w:p>
     <w:p>
       <w:pPr>
         <w:pStyle w:val="Heading1"/>
       </w:pPr>
-      <w:bookmarkStart w:id="6" w:name="_Toc435641333"/>
+      <w:bookmarkStart w:id="6" w:name="_Toc435641332"/>
+      <w:r>
+        <w:t>Target Audience</w:t>
+      </w:r>
+      <w:bookmarkEnd w:id="6"/>
+    </w:p>
+    <w:p>
+      <w:r>
+        <w:t>All ages, Casual gamers</w:t>
+      </w:r>
+    </w:p>
+    <w:p>
+      <w:pPr>
+        <w:pStyle w:val="Heading1"/>
+      </w:pPr>
+      <w:bookmarkStart w:id="7" w:name="_Toc435641333"/>
       <w:r>
         <w:t>Gameplay</w:t>
       </w:r>
-      <w:bookmarkEnd w:id="6"/>
+      <w:bookmarkEnd w:id="7"/>
     </w:p>
     <w:p>
       <w:pPr>
@@ -4080,53 +4076,53 @@
       <w:pPr>
         <w:pStyle w:val="Heading1"/>
       </w:pPr>
-      <w:bookmarkStart w:id="7" w:name="_Toc435641334"/>
+      <w:bookmarkStart w:id="8" w:name="_Toc435641334"/>
       <w:r>
         <w:t>Objective</w:t>
-      </w:r>
-      <w:bookmarkEnd w:id="7"/>
-    </w:p>
-    <w:p>
-      <w:r>
-        <w:t xml:space="preserve">The main objective of ‘Paper Boat’ will be to </w:t>
-      </w:r>
-      <w:r>
-        <w:t xml:space="preserve">score higher. Though the player does a lot of other stuffs to in the game like buys new boats, themes and accomplish various </w:t>
-      </w:r>
-      <w:proofErr w:type="gramStart"/>
-      <w:r>
-        <w:t>Achievements(</w:t>
-      </w:r>
-      <w:proofErr w:type="gramEnd"/>
-      <w:r>
-        <w:t xml:space="preserve">integrated to </w:t>
-      </w:r>
-      <w:r>
-        <w:t>Google</w:t>
-      </w:r>
-      <w:r>
-        <w:t xml:space="preserve"> accounts), the target is to compel the player to focus on one’s score and have a sense of competition.</w:t>
-      </w:r>
-    </w:p>
-    <w:p>
-      <w:pPr>
-        <w:pStyle w:val="Heading1"/>
-      </w:pPr>
-      <w:bookmarkStart w:id="8" w:name="_Toc435641335"/>
-      <w:r>
-        <w:t>Mechanics</w:t>
       </w:r>
       <w:bookmarkEnd w:id="8"/>
     </w:p>
     <w:p>
+      <w:r>
+        <w:t xml:space="preserve">The main objective of ‘Paper Boat’ will be to </w:t>
+      </w:r>
+      <w:r>
+        <w:t xml:space="preserve">score higher. Though the player does a lot of other stuffs to in the game like buys new boats, themes and accomplish various </w:t>
+      </w:r>
+      <w:proofErr w:type="gramStart"/>
+      <w:r>
+        <w:t>Achievements(</w:t>
+      </w:r>
+      <w:proofErr w:type="gramEnd"/>
+      <w:r>
+        <w:t xml:space="preserve">integrated to </w:t>
+      </w:r>
+      <w:r>
+        <w:t>Google</w:t>
+      </w:r>
+      <w:r>
+        <w:t xml:space="preserve"> accounts), the target is to compel the player to focus on one’s score and have a sense of competition.</w:t>
+      </w:r>
+    </w:p>
+    <w:p>
+      <w:pPr>
+        <w:pStyle w:val="Heading1"/>
+      </w:pPr>
+      <w:bookmarkStart w:id="9" w:name="_Toc435641335"/>
+      <w:r>
+        <w:t>Mechanics</w:t>
+      </w:r>
+      <w:bookmarkEnd w:id="9"/>
+    </w:p>
+    <w:p>
       <w:pPr>
         <w:pStyle w:val="Heading2"/>
       </w:pPr>
-      <w:bookmarkStart w:id="9" w:name="_Toc435641336"/>
+      <w:bookmarkStart w:id="10" w:name="_Toc435641336"/>
       <w:r>
         <w:t>Gameplay</w:t>
       </w:r>
-      <w:bookmarkEnd w:id="9"/>
+      <w:bookmarkEnd w:id="10"/>
     </w:p>
     <w:tbl>
       <w:tblPr>
@@ -4627,50 +4623,50 @@
       <w:pPr>
         <w:pStyle w:val="Heading2"/>
       </w:pPr>
-      <w:bookmarkStart w:id="10" w:name="_Toc435641337"/>
+      <w:bookmarkStart w:id="11" w:name="_Toc435641337"/>
       <w:r>
         <w:lastRenderedPageBreak/>
         <w:t>Game over</w:t>
-      </w:r>
-      <w:bookmarkEnd w:id="10"/>
-    </w:p>
-    <w:p>
-      <w:r>
-        <w:t>The boat gets obstructed by the objects on the brook but the camera still continues to move.</w:t>
-      </w:r>
-    </w:p>
-    <w:p>
-      <w:r>
-        <w:t xml:space="preserve">As soon as the boat moves out of the camera, </w:t>
-      </w:r>
-      <w:proofErr w:type="gramStart"/>
-      <w:r>
-        <w:t>Everything</w:t>
-      </w:r>
-      <w:proofErr w:type="gramEnd"/>
-      <w:r>
-        <w:t xml:space="preserve"> fades to black and the game over pop-up appears With revive and home options.</w:t>
-      </w:r>
-    </w:p>
-    <w:p>
-      <w:pPr>
-        <w:pStyle w:val="Heading2"/>
-      </w:pPr>
-      <w:bookmarkStart w:id="11" w:name="_Toc435641338"/>
-      <w:r>
-        <w:t>Revive</w:t>
       </w:r>
       <w:bookmarkEnd w:id="11"/>
     </w:p>
     <w:p>
+      <w:r>
+        <w:t>The boat gets obstructed by the objects on the brook but the camera still continues to move.</w:t>
+      </w:r>
+    </w:p>
+    <w:p>
+      <w:r>
+        <w:t xml:space="preserve">As soon as the boat moves out of the camera, </w:t>
+      </w:r>
+      <w:proofErr w:type="gramStart"/>
+      <w:r>
+        <w:t>Everything</w:t>
+      </w:r>
+      <w:proofErr w:type="gramEnd"/>
+      <w:r>
+        <w:t xml:space="preserve"> fades to black and the game over pop-up appears With revive and home options.</w:t>
+      </w:r>
+    </w:p>
+    <w:p>
+      <w:pPr>
+        <w:pStyle w:val="Heading2"/>
+      </w:pPr>
+      <w:bookmarkStart w:id="12" w:name="_Toc435641338"/>
+      <w:r>
+        <w:t>Revive</w:t>
+      </w:r>
+      <w:bookmarkEnd w:id="12"/>
+    </w:p>
+    <w:p>
       <w:pPr>
         <w:pStyle w:val="Heading3"/>
       </w:pPr>
-      <w:bookmarkStart w:id="12" w:name="_Toc435641339"/>
+      <w:bookmarkStart w:id="13" w:name="_Toc435641339"/>
       <w:r>
         <w:t>Pay Slips</w:t>
       </w:r>
-      <w:bookmarkEnd w:id="12"/>
+      <w:bookmarkEnd w:id="13"/>
     </w:p>
     <w:tbl>
       <w:tblPr>
@@ -4794,11 +4790,11 @@
       <w:pPr>
         <w:pStyle w:val="Heading3"/>
       </w:pPr>
-      <w:bookmarkStart w:id="13" w:name="_Toc435641340"/>
+      <w:bookmarkStart w:id="14" w:name="_Toc435641340"/>
       <w:r>
         <w:t>Watch Video Add</w:t>
       </w:r>
-      <w:bookmarkEnd w:id="13"/>
+      <w:bookmarkEnd w:id="14"/>
     </w:p>
     <w:p>
       <w:r>
@@ -4822,11 +4818,11 @@
       <w:pPr>
         <w:pStyle w:val="Heading1"/>
       </w:pPr>
-      <w:bookmarkStart w:id="14" w:name="_Toc435641341"/>
+      <w:bookmarkStart w:id="15" w:name="_Toc435641341"/>
       <w:r>
         <w:t>Level Progression</w:t>
       </w:r>
-      <w:bookmarkEnd w:id="14"/>
+      <w:bookmarkEnd w:id="15"/>
     </w:p>
     <w:p>
       <w:r>
@@ -4837,11 +4833,11 @@
       <w:pPr>
         <w:pStyle w:val="Heading2"/>
       </w:pPr>
-      <w:bookmarkStart w:id="15" w:name="_Toc435641342"/>
+      <w:bookmarkStart w:id="16" w:name="_Toc435641342"/>
       <w:r>
         <w:t>Difficulty</w:t>
       </w:r>
-      <w:bookmarkEnd w:id="15"/>
+      <w:bookmarkEnd w:id="16"/>
     </w:p>
     <w:tbl>
       <w:tblPr>
@@ -5120,11 +5116,11 @@
       <w:pPr>
         <w:pStyle w:val="Heading2"/>
       </w:pPr>
-      <w:bookmarkStart w:id="16" w:name="_Toc435641343"/>
+      <w:bookmarkStart w:id="17" w:name="_Toc435641343"/>
       <w:r>
         <w:t>Aesthetically</w:t>
       </w:r>
-      <w:bookmarkEnd w:id="16"/>
+      <w:bookmarkEnd w:id="17"/>
     </w:p>
     <w:p>
       <w:r>
@@ -5311,51 +5307,51 @@
       <w:pPr>
         <w:pStyle w:val="Heading1"/>
       </w:pPr>
-      <w:bookmarkStart w:id="17" w:name="_Toc435641344"/>
+      <w:bookmarkStart w:id="18" w:name="_Toc435641344"/>
       <w:r>
         <w:lastRenderedPageBreak/>
         <w:t>Scoring System</w:t>
-      </w:r>
-      <w:bookmarkEnd w:id="17"/>
-    </w:p>
-    <w:p>
-      <w:pPr>
-        <w:pStyle w:val="Heading2"/>
-      </w:pPr>
-      <w:bookmarkStart w:id="18" w:name="_Toc435641345"/>
-      <w:r>
-        <w:t>Distance</w:t>
       </w:r>
       <w:bookmarkEnd w:id="18"/>
     </w:p>
     <w:p>
-      <w:r>
-        <w:t>This is the Basic Score Unit. Total distance is calculated in meters with decimal points.</w:t>
-      </w:r>
-    </w:p>
-    <w:p>
       <w:pPr>
         <w:pStyle w:val="Heading2"/>
       </w:pPr>
-      <w:bookmarkStart w:id="19" w:name="_Toc435641346"/>
-      <w:r>
-        <w:t>Slips</w:t>
+      <w:bookmarkStart w:id="19" w:name="_Toc435641345"/>
+      <w:r>
+        <w:t>Distance</w:t>
       </w:r>
       <w:bookmarkEnd w:id="19"/>
     </w:p>
     <w:p>
       <w:r>
-        <w:t>Slips are the Collectibles. These are drop</w:t>
-      </w:r>
-      <w:r>
-        <w:t>ped randomly during the journey according to the Drop Rate of the environment.</w:t>
+        <w:t>This is the Basic Score Unit. Total distance is calculated in meters with decimal points.</w:t>
       </w:r>
     </w:p>
     <w:p>
       <w:pPr>
         <w:pStyle w:val="Heading2"/>
       </w:pPr>
-      <w:bookmarkStart w:id="20" w:name="_Toc435641347"/>
+      <w:bookmarkStart w:id="20" w:name="_Toc435641346"/>
+      <w:r>
+        <w:t>Slips</w:t>
+      </w:r>
+      <w:bookmarkEnd w:id="20"/>
+    </w:p>
+    <w:p>
+      <w:r>
+        <w:t>Slips are the Collectibles. These are drop</w:t>
+      </w:r>
+      <w:r>
+        <w:t>ped randomly during the journey according to the Drop Rate of the environment.</w:t>
+      </w:r>
+    </w:p>
+    <w:p>
+      <w:pPr>
+        <w:pStyle w:val="Heading2"/>
+      </w:pPr>
+      <w:bookmarkStart w:id="21" w:name="_Toc435641347"/>
       <w:r>
         <w:t xml:space="preserve">Total Score = </w:t>
       </w:r>
@@ -5367,61 +5363,61 @@
       <w:r>
         <w:t xml:space="preserve"> + No. of Slips collected</w:t>
       </w:r>
-      <w:bookmarkEnd w:id="20"/>
+      <w:bookmarkEnd w:id="21"/>
     </w:p>
     <w:p/>
     <w:p>
       <w:pPr>
         <w:pStyle w:val="Heading1"/>
       </w:pPr>
-      <w:bookmarkStart w:id="21" w:name="_Toc435641348"/>
+      <w:bookmarkStart w:id="22" w:name="_Toc435641348"/>
       <w:r>
         <w:t>Visual Effects</w:t>
-      </w:r>
-      <w:bookmarkEnd w:id="21"/>
-    </w:p>
-    <w:p>
-      <w:pPr>
-        <w:pStyle w:val="Heading3"/>
-      </w:pPr>
-      <w:bookmarkStart w:id="22" w:name="_Toc435641349"/>
-      <w:r>
-        <w:t>Slips Collection</w:t>
       </w:r>
       <w:bookmarkEnd w:id="22"/>
     </w:p>
     <w:p>
-      <w:r>
-        <w:t xml:space="preserve">Whenever the player collects a slip, </w:t>
-      </w:r>
-      <w:r>
-        <w:t>a particle system appears.</w:t>
-      </w:r>
-    </w:p>
-    <w:p>
       <w:pPr>
         <w:pStyle w:val="Heading3"/>
       </w:pPr>
-      <w:bookmarkStart w:id="23" w:name="_Toc435641350"/>
-      <w:r>
-        <w:t>Fail</w:t>
+      <w:bookmarkStart w:id="23" w:name="_Toc435641349"/>
+      <w:r>
+        <w:t>Slips Collection</w:t>
       </w:r>
       <w:bookmarkEnd w:id="23"/>
     </w:p>
     <w:p>
       <w:r>
-        <w:t>When the boat is left behind, the screen gets faded to black. And then the level failed popup appears with a fade in effect.</w:t>
+        <w:t xml:space="preserve">Whenever the player collects a slip, </w:t>
+      </w:r>
+      <w:r>
+        <w:t>a particle system appears.</w:t>
       </w:r>
     </w:p>
     <w:p>
       <w:pPr>
         <w:pStyle w:val="Heading3"/>
       </w:pPr>
-      <w:bookmarkStart w:id="24" w:name="_Toc435641351"/>
+      <w:bookmarkStart w:id="24" w:name="_Toc435641350"/>
+      <w:r>
+        <w:t>Fail</w:t>
+      </w:r>
+      <w:bookmarkEnd w:id="24"/>
+    </w:p>
+    <w:p>
+      <w:r>
+        <w:t>When the boat is left behind, the screen gets faded to black. And then the level failed popup appears with a fade in effect.</w:t>
+      </w:r>
+    </w:p>
+    <w:p>
+      <w:pPr>
+        <w:pStyle w:val="Heading3"/>
+      </w:pPr>
+      <w:bookmarkStart w:id="25" w:name="_Toc435641351"/>
       <w:r>
         <w:t>User interface</w:t>
       </w:r>
-      <w:bookmarkEnd w:id="24"/>
+      <w:bookmarkEnd w:id="25"/>
     </w:p>
     <w:p>
       <w:r>
@@ -5461,13 +5457,13 @@
       <w:pPr>
         <w:pStyle w:val="Heading1"/>
       </w:pPr>
-      <w:bookmarkStart w:id="25" w:name="_User_interface"/>
-      <w:bookmarkStart w:id="26" w:name="_Toc435641352"/>
-      <w:bookmarkEnd w:id="25"/>
+      <w:bookmarkStart w:id="26" w:name="_User_interface"/>
+      <w:bookmarkStart w:id="27" w:name="_Toc435641352"/>
+      <w:bookmarkEnd w:id="26"/>
       <w:r>
         <w:t>User interface</w:t>
       </w:r>
-      <w:bookmarkEnd w:id="26"/>
+      <w:bookmarkEnd w:id="27"/>
     </w:p>
     <w:tbl>
       <w:tblPr>
@@ -6159,11 +6155,11 @@
       <w:pPr>
         <w:pStyle w:val="Heading2"/>
       </w:pPr>
-      <w:bookmarkStart w:id="27" w:name="_Toc435641353"/>
+      <w:bookmarkStart w:id="28" w:name="_Toc435641353"/>
       <w:r>
         <w:t>Main Menu</w:t>
       </w:r>
-      <w:bookmarkEnd w:id="27"/>
+      <w:bookmarkEnd w:id="28"/>
     </w:p>
     <w:p>
       <w:pPr>
@@ -6206,11 +6202,11 @@
       <w:pPr>
         <w:pStyle w:val="Heading3"/>
       </w:pPr>
-      <w:bookmarkStart w:id="28" w:name="_Toc435641354"/>
+      <w:bookmarkStart w:id="29" w:name="_Toc435641354"/>
       <w:r>
         <w:t>Play Button</w:t>
       </w:r>
-      <w:bookmarkEnd w:id="28"/>
+      <w:bookmarkEnd w:id="29"/>
     </w:p>
     <w:p>
       <w:r>
@@ -6249,11 +6245,11 @@
       <w:pPr>
         <w:pStyle w:val="Heading3"/>
       </w:pPr>
-      <w:bookmarkStart w:id="29" w:name="_Toc435641355"/>
+      <w:bookmarkStart w:id="30" w:name="_Toc435641355"/>
       <w:r>
         <w:t>Quit</w:t>
       </w:r>
-      <w:bookmarkEnd w:id="29"/>
+      <w:bookmarkEnd w:id="30"/>
     </w:p>
     <w:p>
       <w:proofErr w:type="gramStart"/>
@@ -6273,44 +6269,44 @@
       <w:pPr>
         <w:pStyle w:val="Heading2"/>
       </w:pPr>
-      <w:bookmarkStart w:id="30" w:name="_Gameplay"/>
-      <w:bookmarkStart w:id="31" w:name="_Toc435641356"/>
-      <w:bookmarkEnd w:id="30"/>
+      <w:bookmarkStart w:id="31" w:name="_Gameplay"/>
+      <w:bookmarkStart w:id="32" w:name="_Toc435641356"/>
+      <w:bookmarkEnd w:id="31"/>
       <w:r>
         <w:t>Gameplay</w:t>
-      </w:r>
-      <w:bookmarkEnd w:id="31"/>
-    </w:p>
-    <w:p>
-      <w:r>
-        <w:t>When the player presses the Play Button, The Child places the Boat on the brook and the player can then control the Boat.</w:t>
-      </w:r>
-    </w:p>
-    <w:p>
-      <w:r>
-        <w:br w:type="page"/>
-      </w:r>
-    </w:p>
-    <w:p>
-      <w:pPr>
-        <w:pStyle w:val="Heading2"/>
-      </w:pPr>
-      <w:bookmarkStart w:id="32" w:name="_Toc435641357"/>
-      <w:r>
-        <w:lastRenderedPageBreak/>
-        <w:t>Shop</w:t>
       </w:r>
       <w:bookmarkEnd w:id="32"/>
     </w:p>
     <w:p>
-      <w:bookmarkStart w:id="33" w:name="_Toc435641358"/>
+      <w:r>
+        <w:t>When the player presses the Play Button, The Child places the Boat on the brook and the player can then control the Boat.</w:t>
+      </w:r>
+    </w:p>
+    <w:p>
+      <w:r>
+        <w:br w:type="page"/>
+      </w:r>
+    </w:p>
+    <w:p>
+      <w:pPr>
+        <w:pStyle w:val="Heading2"/>
+      </w:pPr>
+      <w:bookmarkStart w:id="33" w:name="_Toc435641357"/>
+      <w:r>
+        <w:lastRenderedPageBreak/>
+        <w:t>Shop</w:t>
+      </w:r>
+      <w:bookmarkEnd w:id="33"/>
+    </w:p>
+    <w:p>
+      <w:bookmarkStart w:id="34" w:name="_Toc435641358"/>
       <w:r>
         <w:rPr>
           <w:rStyle w:val="Heading3Char"/>
         </w:rPr>
         <w:t>Slips</w:t>
       </w:r>
-      <w:bookmarkEnd w:id="33"/>
+      <w:bookmarkEnd w:id="34"/>
       <w:r>
         <w:t>- this is the in-game currency.</w:t>
       </w:r>
@@ -6521,11 +6517,11 @@
       <w:pPr>
         <w:pStyle w:val="Heading3"/>
       </w:pPr>
-      <w:bookmarkStart w:id="34" w:name="_Toc435641359"/>
+      <w:bookmarkStart w:id="35" w:name="_Toc435641359"/>
       <w:r>
         <w:t>Buy Slips</w:t>
       </w:r>
-      <w:bookmarkEnd w:id="34"/>
+      <w:bookmarkEnd w:id="35"/>
     </w:p>
     <w:tbl>
       <w:tblPr>
@@ -6695,11 +6691,11 @@
       <w:pPr>
         <w:pStyle w:val="Heading3"/>
       </w:pPr>
-      <w:bookmarkStart w:id="35" w:name="_Toc435641360"/>
+      <w:bookmarkStart w:id="36" w:name="_Toc435641360"/>
       <w:r>
         <w:t>Boats</w:t>
       </w:r>
-      <w:bookmarkEnd w:id="35"/>
+      <w:bookmarkEnd w:id="36"/>
     </w:p>
     <w:tbl>
       <w:tblPr>
@@ -7001,11 +6997,11 @@
       <w:pPr>
         <w:pStyle w:val="Heading3"/>
       </w:pPr>
-      <w:bookmarkStart w:id="36" w:name="_Toc435641361"/>
+      <w:bookmarkStart w:id="37" w:name="_Toc435641361"/>
       <w:r>
         <w:t>Environments</w:t>
       </w:r>
-      <w:bookmarkEnd w:id="36"/>
+      <w:bookmarkEnd w:id="37"/>
     </w:p>
     <w:tbl>
       <w:tblPr>
@@ -7440,22 +7436,22 @@
       <w:pPr>
         <w:pStyle w:val="Heading1"/>
       </w:pPr>
-      <w:bookmarkStart w:id="37" w:name="_Toc435641362"/>
+      <w:bookmarkStart w:id="38" w:name="_Toc435641362"/>
       <w:r>
         <w:lastRenderedPageBreak/>
         <w:t>Challenges</w:t>
       </w:r>
-      <w:bookmarkEnd w:id="37"/>
+      <w:bookmarkEnd w:id="38"/>
     </w:p>
     <w:p>
       <w:pPr>
         <w:pStyle w:val="Heading3"/>
       </w:pPr>
-      <w:bookmarkStart w:id="38" w:name="_Toc435641363"/>
+      <w:bookmarkStart w:id="39" w:name="_Toc435641363"/>
       <w:r>
         <w:t>Slip Collection</w:t>
       </w:r>
-      <w:bookmarkEnd w:id="38"/>
+      <w:bookmarkEnd w:id="39"/>
     </w:p>
     <w:p>
       <w:pPr>
@@ -7626,11 +7622,11 @@
       <w:pPr>
         <w:pStyle w:val="Heading3"/>
       </w:pPr>
-      <w:bookmarkStart w:id="39" w:name="_Toc435641364"/>
+      <w:bookmarkStart w:id="40" w:name="_Toc435641364"/>
       <w:r>
         <w:t>Gameplay</w:t>
       </w:r>
-      <w:bookmarkEnd w:id="39"/>
+      <w:bookmarkEnd w:id="40"/>
     </w:p>
     <w:p>
       <w:pPr>
@@ -7929,11 +7925,11 @@
       <w:pPr>
         <w:pStyle w:val="Heading3"/>
       </w:pPr>
-      <w:bookmarkStart w:id="40" w:name="_Toc435641365"/>
+      <w:bookmarkStart w:id="41" w:name="_Toc435641365"/>
       <w:r>
         <w:t>Combo</w:t>
       </w:r>
-      <w:bookmarkEnd w:id="40"/>
+      <w:bookmarkEnd w:id="41"/>
     </w:p>
     <w:tbl>
       <w:tblPr>
@@ -7954,6 +7950,15 @@
           <w:p>
             <w:r>
               <w:t>Task</w:t>
+            </w:r>
+            <w:r>
+              <w:t xml:space="preserve"> </w:t>
+            </w:r>
+            <w:r>
+              <w:rPr>
+                <w:b/>
+              </w:rPr>
+              <w:t>(in one run)</w:t>
             </w:r>
           </w:p>
         </w:tc>
@@ -8220,12 +8225,12 @@
       <w:pPr>
         <w:pStyle w:val="Heading1"/>
       </w:pPr>
-      <w:bookmarkStart w:id="41" w:name="_Toc435641366"/>
+      <w:bookmarkStart w:id="42" w:name="_Toc435641366"/>
       <w:r>
         <w:lastRenderedPageBreak/>
         <w:t>Controls</w:t>
       </w:r>
-      <w:bookmarkEnd w:id="41"/>
+      <w:bookmarkEnd w:id="42"/>
     </w:p>
     <w:p>
       <w:r>
@@ -8247,11 +8252,11 @@
       <w:pPr>
         <w:pStyle w:val="Heading3"/>
       </w:pPr>
-      <w:bookmarkStart w:id="42" w:name="_Toc435641367"/>
+      <w:bookmarkStart w:id="43" w:name="_Toc435641367"/>
       <w:r>
         <w:t>Ripple</w:t>
       </w:r>
-      <w:bookmarkEnd w:id="42"/>
+      <w:bookmarkEnd w:id="43"/>
     </w:p>
     <w:p>
       <w:pPr>
@@ -8358,24 +8363,24 @@
       <w:pPr>
         <w:pStyle w:val="Heading1"/>
       </w:pPr>
-      <w:bookmarkStart w:id="43" w:name="_Asset_List"/>
-      <w:bookmarkStart w:id="44" w:name="_Toc435641368"/>
-      <w:bookmarkEnd w:id="43"/>
+      <w:bookmarkStart w:id="44" w:name="_Asset_List"/>
+      <w:bookmarkStart w:id="45" w:name="_Toc435641368"/>
+      <w:bookmarkEnd w:id="44"/>
       <w:r>
         <w:lastRenderedPageBreak/>
         <w:t>Asset List</w:t>
       </w:r>
-      <w:bookmarkEnd w:id="44"/>
+      <w:bookmarkEnd w:id="45"/>
     </w:p>
     <w:p>
       <w:pPr>
         <w:pStyle w:val="Heading2"/>
       </w:pPr>
-      <w:bookmarkStart w:id="45" w:name="_Toc435641369"/>
+      <w:bookmarkStart w:id="46" w:name="_Toc435641369"/>
       <w:r>
         <w:t>Environment</w:t>
       </w:r>
-      <w:bookmarkEnd w:id="45"/>
+      <w:bookmarkEnd w:id="46"/>
     </w:p>
     <w:p>
       <w:r>
@@ -8811,10 +8816,7 @@
           <w:tcPr>
             <w:tcW w:w="4621" w:type="dxa"/>
           </w:tcPr>
-          <w:p>
-            <w:bookmarkStart w:id="46" w:name="_GoBack"/>
-            <w:bookmarkEnd w:id="46"/>
-          </w:p>
+          <w:p/>
         </w:tc>
       </w:tr>
       <w:tr>
@@ -11146,7 +11148,7 @@
 </file>
 
 <file path=customXml/itemProps2.xml><?xml version="1.0" encoding="utf-8"?>
-<ds:datastoreItem xmlns:ds="http://schemas.openxmlformats.org/officeDocument/2006/customXml" ds:itemID="{3027A420-405B-46B1-95C4-EDD20111AD21}">
+<ds:datastoreItem xmlns:ds="http://schemas.openxmlformats.org/officeDocument/2006/customXml" ds:itemID="{643EAA59-C3B9-4DD8-ACBB-0C16C3985233}">
   <ds:schemaRefs>
     <ds:schemaRef ds:uri="http://schemas.openxmlformats.org/officeDocument/2006/bibliography"/>
   </ds:schemaRefs>

</xml_diff>

<commit_message>
Game UI almost ready
</commit_message>
<xml_diff>
--- a/GDD/Paper Boat GDD.docx
+++ b/GDD/Paper Boat GDD.docx
@@ -2,8 +2,6 @@
 <file path=word/document.xml><?xml version="1.0" encoding="utf-8"?>
 <w:document xmlns:wpc="http://schemas.microsoft.com/office/word/2010/wordprocessingCanvas" xmlns:mc="http://schemas.openxmlformats.org/markup-compatibility/2006" xmlns:o="urn:schemas-microsoft-com:office:office" xmlns:r="http://schemas.openxmlformats.org/officeDocument/2006/relationships" xmlns:m="http://schemas.openxmlformats.org/officeDocument/2006/math" xmlns:v="urn:schemas-microsoft-com:vml" xmlns:wp14="http://schemas.microsoft.com/office/word/2010/wordprocessingDrawing" xmlns:wp="http://schemas.openxmlformats.org/drawingml/2006/wordprocessingDrawing" xmlns:w10="urn:schemas-microsoft-com:office:word" xmlns:w="http://schemas.openxmlformats.org/wordprocessingml/2006/main" xmlns:w14="http://schemas.microsoft.com/office/word/2010/wordml" xmlns:wpg="http://schemas.microsoft.com/office/word/2010/wordprocessingGroup" xmlns:wpi="http://schemas.microsoft.com/office/word/2010/wordprocessingInk" xmlns:wne="http://schemas.microsoft.com/office/word/2006/wordml" xmlns:wps="http://schemas.microsoft.com/office/word/2010/wordprocessingShape" mc:Ignorable="w14 wp14">
   <w:body>
-    <w:bookmarkStart w:id="0" w:name="_GoBack" w:displacedByCustomXml="next"/>
-    <w:bookmarkEnd w:id="0" w:displacedByCustomXml="next"/>
     <w:sdt>
       <w:sdtPr>
         <w:id w:val="-778187282"/>
@@ -3891,28 +3889,28 @@
       <w:pPr>
         <w:pStyle w:val="Heading1"/>
       </w:pPr>
-      <w:bookmarkStart w:id="1" w:name="_Toc435641327"/>
+      <w:bookmarkStart w:id="0" w:name="_Toc435641327"/>
       <w:r>
         <w:t>Change log</w:t>
       </w:r>
-      <w:bookmarkEnd w:id="1"/>
+      <w:bookmarkEnd w:id="0"/>
     </w:p>
     <w:p>
       <w:pPr>
         <w:pStyle w:val="Heading3"/>
       </w:pPr>
-      <w:bookmarkStart w:id="2" w:name="_Toc435641328"/>
+      <w:bookmarkStart w:id="1" w:name="_Toc435641328"/>
       <w:r>
         <w:t>Version 1.0 (17 November 2015)</w:t>
       </w:r>
-      <w:bookmarkEnd w:id="2"/>
+      <w:bookmarkEnd w:id="1"/>
     </w:p>
     <w:p/>
     <w:p>
       <w:pPr>
         <w:pStyle w:val="Heading3"/>
       </w:pPr>
-      <w:bookmarkStart w:id="3" w:name="_Toc435641329"/>
+      <w:bookmarkStart w:id="2" w:name="_Toc435641329"/>
       <w:r>
         <w:t>Version 2.0(18</w:t>
       </w:r>
@@ -3925,7 +3923,7 @@
       <w:r>
         <w:t xml:space="preserve"> November 2015)</w:t>
       </w:r>
-      <w:bookmarkEnd w:id="3"/>
+      <w:bookmarkEnd w:id="2"/>
     </w:p>
     <w:p>
       <w:r>
@@ -3974,57 +3972,57 @@
       <w:pPr>
         <w:pStyle w:val="Heading1"/>
       </w:pPr>
-      <w:bookmarkStart w:id="4" w:name="_Toc435641330"/>
+      <w:bookmarkStart w:id="3" w:name="_Toc435641330"/>
       <w:r>
         <w:lastRenderedPageBreak/>
         <w:t>Overview</w:t>
+      </w:r>
+      <w:bookmarkEnd w:id="3"/>
+    </w:p>
+    <w:p>
+      <w:r>
+        <w:t>Paper Boat is an endless runner for mobile targeted to the audience of all ages. As the name says, the game focuses on a Paper boat’s Journey to infinity. The Paper Boat dodges through a variety of obstacles while travelling down a brook engaging the player to experience a medium paced gameplay with simplistic, soothing and vibrant Environmental Graphics.</w:t>
+      </w:r>
+    </w:p>
+    <w:p>
+      <w:pPr>
+        <w:pStyle w:val="Heading1"/>
+      </w:pPr>
+      <w:bookmarkStart w:id="4" w:name="_Toc435641331"/>
+      <w:r>
+        <w:t>Genre</w:t>
       </w:r>
       <w:bookmarkEnd w:id="4"/>
     </w:p>
     <w:p>
       <w:r>
-        <w:t>Paper Boat is an endless runner for mobile targeted to the audience of all ages. As the name says, the game focuses on a Paper boat’s Journey to infinity. The Paper Boat dodges through a variety of obstacles while travelling down a brook engaging the player to experience a medium paced gameplay with simplistic, soothing and vibrant Environmental Graphics.</w:t>
+        <w:t>Endless Runner</w:t>
       </w:r>
     </w:p>
     <w:p>
       <w:pPr>
         <w:pStyle w:val="Heading1"/>
       </w:pPr>
-      <w:bookmarkStart w:id="5" w:name="_Toc435641331"/>
-      <w:r>
-        <w:t>Genre</w:t>
+      <w:bookmarkStart w:id="5" w:name="_Toc435641332"/>
+      <w:r>
+        <w:t>Target Audience</w:t>
       </w:r>
       <w:bookmarkEnd w:id="5"/>
     </w:p>
     <w:p>
       <w:r>
-        <w:t>Endless Runner</w:t>
+        <w:t>All ages, Casual gamers</w:t>
       </w:r>
     </w:p>
     <w:p>
       <w:pPr>
         <w:pStyle w:val="Heading1"/>
       </w:pPr>
-      <w:bookmarkStart w:id="6" w:name="_Toc435641332"/>
-      <w:r>
-        <w:t>Target Audience</w:t>
+      <w:bookmarkStart w:id="6" w:name="_Toc435641333"/>
+      <w:r>
+        <w:t>Gameplay</w:t>
       </w:r>
       <w:bookmarkEnd w:id="6"/>
-    </w:p>
-    <w:p>
-      <w:r>
-        <w:t>All ages, Casual gamers</w:t>
-      </w:r>
-    </w:p>
-    <w:p>
-      <w:pPr>
-        <w:pStyle w:val="Heading1"/>
-      </w:pPr>
-      <w:bookmarkStart w:id="7" w:name="_Toc435641333"/>
-      <w:r>
-        <w:t>Gameplay</w:t>
-      </w:r>
-      <w:bookmarkEnd w:id="7"/>
     </w:p>
     <w:p>
       <w:pPr>
@@ -4076,53 +4074,53 @@
       <w:pPr>
         <w:pStyle w:val="Heading1"/>
       </w:pPr>
-      <w:bookmarkStart w:id="8" w:name="_Toc435641334"/>
+      <w:bookmarkStart w:id="7" w:name="_Toc435641334"/>
       <w:r>
         <w:t>Objective</w:t>
+      </w:r>
+      <w:bookmarkEnd w:id="7"/>
+    </w:p>
+    <w:p>
+      <w:r>
+        <w:t xml:space="preserve">The main objective of ‘Paper Boat’ will be to </w:t>
+      </w:r>
+      <w:r>
+        <w:t xml:space="preserve">score higher. Though the player does a lot of other stuffs to in the game like buys new boats, themes and accomplish various </w:t>
+      </w:r>
+      <w:proofErr w:type="gramStart"/>
+      <w:r>
+        <w:t>Achievements(</w:t>
+      </w:r>
+      <w:proofErr w:type="gramEnd"/>
+      <w:r>
+        <w:t xml:space="preserve">integrated to </w:t>
+      </w:r>
+      <w:r>
+        <w:t>Google</w:t>
+      </w:r>
+      <w:r>
+        <w:t xml:space="preserve"> accounts), the target is to compel the player to focus on one’s score and have a sense of competition.</w:t>
+      </w:r>
+    </w:p>
+    <w:p>
+      <w:pPr>
+        <w:pStyle w:val="Heading1"/>
+      </w:pPr>
+      <w:bookmarkStart w:id="8" w:name="_Toc435641335"/>
+      <w:r>
+        <w:t>Mechanics</w:t>
       </w:r>
       <w:bookmarkEnd w:id="8"/>
     </w:p>
     <w:p>
-      <w:r>
-        <w:t xml:space="preserve">The main objective of ‘Paper Boat’ will be to </w:t>
-      </w:r>
-      <w:r>
-        <w:t xml:space="preserve">score higher. Though the player does a lot of other stuffs to in the game like buys new boats, themes and accomplish various </w:t>
-      </w:r>
-      <w:proofErr w:type="gramStart"/>
-      <w:r>
-        <w:t>Achievements(</w:t>
-      </w:r>
-      <w:proofErr w:type="gramEnd"/>
-      <w:r>
-        <w:t xml:space="preserve">integrated to </w:t>
-      </w:r>
-      <w:r>
-        <w:t>Google</w:t>
-      </w:r>
-      <w:r>
-        <w:t xml:space="preserve"> accounts), the target is to compel the player to focus on one’s score and have a sense of competition.</w:t>
-      </w:r>
-    </w:p>
-    <w:p>
-      <w:pPr>
-        <w:pStyle w:val="Heading1"/>
-      </w:pPr>
-      <w:bookmarkStart w:id="9" w:name="_Toc435641335"/>
-      <w:r>
-        <w:t>Mechanics</w:t>
+      <w:pPr>
+        <w:pStyle w:val="Heading2"/>
+      </w:pPr>
+      <w:bookmarkStart w:id="9" w:name="_Toc435641336"/>
+      <w:r>
+        <w:t>Gameplay</w:t>
       </w:r>
       <w:bookmarkEnd w:id="9"/>
-    </w:p>
-    <w:p>
-      <w:pPr>
-        <w:pStyle w:val="Heading2"/>
-      </w:pPr>
-      <w:bookmarkStart w:id="10" w:name="_Toc435641336"/>
-      <w:r>
-        <w:t>Gameplay</w:t>
-      </w:r>
-      <w:bookmarkEnd w:id="10"/>
     </w:p>
     <w:tbl>
       <w:tblPr>
@@ -4623,50 +4621,50 @@
       <w:pPr>
         <w:pStyle w:val="Heading2"/>
       </w:pPr>
-      <w:bookmarkStart w:id="11" w:name="_Toc435641337"/>
+      <w:bookmarkStart w:id="10" w:name="_Toc435641337"/>
       <w:r>
         <w:lastRenderedPageBreak/>
         <w:t>Game over</w:t>
+      </w:r>
+      <w:bookmarkEnd w:id="10"/>
+    </w:p>
+    <w:p>
+      <w:r>
+        <w:t>The boat gets obstructed by the objects on the brook but the camera still continues to move.</w:t>
+      </w:r>
+    </w:p>
+    <w:p>
+      <w:r>
+        <w:t xml:space="preserve">As soon as the boat moves out of the camera, </w:t>
+      </w:r>
+      <w:proofErr w:type="gramStart"/>
+      <w:r>
+        <w:t>Everything</w:t>
+      </w:r>
+      <w:proofErr w:type="gramEnd"/>
+      <w:r>
+        <w:t xml:space="preserve"> fades to black and the game over pop-up appears With revive and home options.</w:t>
+      </w:r>
+    </w:p>
+    <w:p>
+      <w:pPr>
+        <w:pStyle w:val="Heading2"/>
+      </w:pPr>
+      <w:bookmarkStart w:id="11" w:name="_Toc435641338"/>
+      <w:r>
+        <w:t>Revive</w:t>
       </w:r>
       <w:bookmarkEnd w:id="11"/>
     </w:p>
     <w:p>
-      <w:r>
-        <w:t>The boat gets obstructed by the objects on the brook but the camera still continues to move.</w:t>
-      </w:r>
-    </w:p>
-    <w:p>
-      <w:r>
-        <w:t xml:space="preserve">As soon as the boat moves out of the camera, </w:t>
-      </w:r>
-      <w:proofErr w:type="gramStart"/>
-      <w:r>
-        <w:t>Everything</w:t>
-      </w:r>
-      <w:proofErr w:type="gramEnd"/>
-      <w:r>
-        <w:t xml:space="preserve"> fades to black and the game over pop-up appears With revive and home options.</w:t>
-      </w:r>
-    </w:p>
-    <w:p>
-      <w:pPr>
-        <w:pStyle w:val="Heading2"/>
-      </w:pPr>
-      <w:bookmarkStart w:id="12" w:name="_Toc435641338"/>
-      <w:r>
-        <w:t>Revive</w:t>
+      <w:pPr>
+        <w:pStyle w:val="Heading3"/>
+      </w:pPr>
+      <w:bookmarkStart w:id="12" w:name="_Toc435641339"/>
+      <w:r>
+        <w:t>Pay Slips</w:t>
       </w:r>
       <w:bookmarkEnd w:id="12"/>
-    </w:p>
-    <w:p>
-      <w:pPr>
-        <w:pStyle w:val="Heading3"/>
-      </w:pPr>
-      <w:bookmarkStart w:id="13" w:name="_Toc435641339"/>
-      <w:r>
-        <w:t>Pay Slips</w:t>
-      </w:r>
-      <w:bookmarkEnd w:id="13"/>
     </w:p>
     <w:tbl>
       <w:tblPr>
@@ -4790,54 +4788,54 @@
       <w:pPr>
         <w:pStyle w:val="Heading3"/>
       </w:pPr>
-      <w:bookmarkStart w:id="14" w:name="_Toc435641340"/>
+      <w:bookmarkStart w:id="13" w:name="_Toc435641340"/>
       <w:r>
         <w:t>Watch Video Add</w:t>
+      </w:r>
+      <w:bookmarkEnd w:id="13"/>
+    </w:p>
+    <w:p>
+      <w:r>
+        <w:t>This c</w:t>
+      </w:r>
+      <w:r>
+        <w:t>an be used only once. Player has t</w:t>
+      </w:r>
+      <w:r>
+        <w:t>o watch a 15 sec video to revi</w:t>
+      </w:r>
+      <w:r>
+        <w:t>ve</w:t>
+      </w:r>
+      <w:r>
+        <w:t>.</w:t>
+      </w:r>
+    </w:p>
+    <w:p/>
+    <w:p>
+      <w:pPr>
+        <w:pStyle w:val="Heading1"/>
+      </w:pPr>
+      <w:bookmarkStart w:id="14" w:name="_Toc435641341"/>
+      <w:r>
+        <w:t>Level Progression</w:t>
       </w:r>
       <w:bookmarkEnd w:id="14"/>
     </w:p>
     <w:p>
       <w:r>
-        <w:t>This c</w:t>
-      </w:r>
-      <w:r>
-        <w:t>an be used only once. Player has t</w:t>
-      </w:r>
-      <w:r>
-        <w:t>o watch a 15 sec video to revi</w:t>
-      </w:r>
-      <w:r>
-        <w:t>ve</w:t>
-      </w:r>
-      <w:r>
-        <w:t>.</w:t>
-      </w:r>
-    </w:p>
-    <w:p/>
-    <w:p>
-      <w:pPr>
-        <w:pStyle w:val="Heading1"/>
-      </w:pPr>
-      <w:bookmarkStart w:id="15" w:name="_Toc435641341"/>
-      <w:r>
-        <w:t>Level Progression</w:t>
-      </w:r>
-      <w:bookmarkEnd w:id="15"/>
+        <w:t>Well the game is endless, hence we cannot have a number of levels in the game but there will be sets of variable difficulty that alters the gameplay for the player throughout the game so that the player does not get bred after playing the game for too long.</w:t>
+      </w:r>
     </w:p>
     <w:p>
-      <w:r>
-        <w:t>Well the game is endless, hence we cannot have a number of levels in the game but there will be sets of variable difficulty that alters the gameplay for the player throughout the game so that the player does not get bred after playing the game for too long.</w:t>
-      </w:r>
-    </w:p>
-    <w:p>
       <w:pPr>
         <w:pStyle w:val="Heading2"/>
       </w:pPr>
-      <w:bookmarkStart w:id="16" w:name="_Toc435641342"/>
+      <w:bookmarkStart w:id="15" w:name="_Toc435641342"/>
       <w:r>
         <w:t>Difficulty</w:t>
       </w:r>
-      <w:bookmarkEnd w:id="16"/>
+      <w:bookmarkEnd w:id="15"/>
     </w:p>
     <w:tbl>
       <w:tblPr>
@@ -5116,11 +5114,11 @@
       <w:pPr>
         <w:pStyle w:val="Heading2"/>
       </w:pPr>
-      <w:bookmarkStart w:id="17" w:name="_Toc435641343"/>
+      <w:bookmarkStart w:id="16" w:name="_Toc435641343"/>
       <w:r>
         <w:t>Aesthetically</w:t>
       </w:r>
-      <w:bookmarkEnd w:id="17"/>
+      <w:bookmarkEnd w:id="16"/>
     </w:p>
     <w:p>
       <w:r>
@@ -5307,117 +5305,117 @@
       <w:pPr>
         <w:pStyle w:val="Heading1"/>
       </w:pPr>
-      <w:bookmarkStart w:id="18" w:name="_Toc435641344"/>
+      <w:bookmarkStart w:id="17" w:name="_Toc435641344"/>
       <w:r>
         <w:lastRenderedPageBreak/>
         <w:t>Scoring System</w:t>
+      </w:r>
+      <w:bookmarkEnd w:id="17"/>
+    </w:p>
+    <w:p>
+      <w:pPr>
+        <w:pStyle w:val="Heading2"/>
+      </w:pPr>
+      <w:bookmarkStart w:id="18" w:name="_Toc435641345"/>
+      <w:r>
+        <w:t>Distance</w:t>
       </w:r>
       <w:bookmarkEnd w:id="18"/>
     </w:p>
     <w:p>
+      <w:r>
+        <w:t>This is the Basic Score Unit. Total distance is calculated in meters with decimal points.</w:t>
+      </w:r>
+    </w:p>
+    <w:p>
       <w:pPr>
         <w:pStyle w:val="Heading2"/>
       </w:pPr>
-      <w:bookmarkStart w:id="19" w:name="_Toc435641345"/>
-      <w:r>
-        <w:t>Distance</w:t>
+      <w:bookmarkStart w:id="19" w:name="_Toc435641346"/>
+      <w:r>
+        <w:t>Slips</w:t>
       </w:r>
       <w:bookmarkEnd w:id="19"/>
     </w:p>
     <w:p>
       <w:r>
-        <w:t>This is the Basic Score Unit. Total distance is calculated in meters with decimal points.</w:t>
+        <w:t>Slips are the Collectibles. These are drop</w:t>
+      </w:r>
+      <w:r>
+        <w:t>ped randomly during the journey according to the Drop Rate of the environment.</w:t>
       </w:r>
     </w:p>
     <w:p>
       <w:pPr>
         <w:pStyle w:val="Heading2"/>
       </w:pPr>
-      <w:bookmarkStart w:id="20" w:name="_Toc435641346"/>
-      <w:r>
-        <w:t>Slips</w:t>
+      <w:bookmarkStart w:id="20" w:name="_Toc435641347"/>
+      <w:r>
+        <w:t xml:space="preserve">Total Score = </w:t>
+      </w:r>
+      <w:proofErr w:type="gramStart"/>
+      <w:r>
+        <w:t>Distance  travelled</w:t>
+      </w:r>
+      <w:proofErr w:type="gramEnd"/>
+      <w:r>
+        <w:t xml:space="preserve"> + No. of Slips collected</w:t>
       </w:r>
       <w:bookmarkEnd w:id="20"/>
-    </w:p>
-    <w:p>
-      <w:r>
-        <w:t>Slips are the Collectibles. These are drop</w:t>
-      </w:r>
-      <w:r>
-        <w:t>ped randomly during the journey according to the Drop Rate of the environment.</w:t>
-      </w:r>
-    </w:p>
-    <w:p>
-      <w:pPr>
-        <w:pStyle w:val="Heading2"/>
-      </w:pPr>
-      <w:bookmarkStart w:id="21" w:name="_Toc435641347"/>
-      <w:r>
-        <w:t xml:space="preserve">Total Score = </w:t>
-      </w:r>
-      <w:proofErr w:type="gramStart"/>
-      <w:r>
-        <w:t>Distance  travelled</w:t>
-      </w:r>
-      <w:proofErr w:type="gramEnd"/>
-      <w:r>
-        <w:t xml:space="preserve"> + No. of Slips collected</w:t>
-      </w:r>
-      <w:bookmarkEnd w:id="21"/>
     </w:p>
     <w:p/>
     <w:p>
       <w:pPr>
         <w:pStyle w:val="Heading1"/>
       </w:pPr>
-      <w:bookmarkStart w:id="22" w:name="_Toc435641348"/>
+      <w:bookmarkStart w:id="21" w:name="_Toc435641348"/>
       <w:r>
         <w:t>Visual Effects</w:t>
+      </w:r>
+      <w:bookmarkEnd w:id="21"/>
+    </w:p>
+    <w:p>
+      <w:pPr>
+        <w:pStyle w:val="Heading3"/>
+      </w:pPr>
+      <w:bookmarkStart w:id="22" w:name="_Toc435641349"/>
+      <w:r>
+        <w:t>Slips Collection</w:t>
       </w:r>
       <w:bookmarkEnd w:id="22"/>
     </w:p>
     <w:p>
+      <w:r>
+        <w:t xml:space="preserve">Whenever the player collects a slip, </w:t>
+      </w:r>
+      <w:r>
+        <w:t>a particle system appears.</w:t>
+      </w:r>
+    </w:p>
+    <w:p>
       <w:pPr>
         <w:pStyle w:val="Heading3"/>
       </w:pPr>
-      <w:bookmarkStart w:id="23" w:name="_Toc435641349"/>
-      <w:r>
-        <w:t>Slips Collection</w:t>
+      <w:bookmarkStart w:id="23" w:name="_Toc435641350"/>
+      <w:r>
+        <w:t>Fail</w:t>
       </w:r>
       <w:bookmarkEnd w:id="23"/>
     </w:p>
     <w:p>
       <w:r>
-        <w:t xml:space="preserve">Whenever the player collects a slip, </w:t>
-      </w:r>
-      <w:r>
-        <w:t>a particle system appears.</w:t>
+        <w:t>When the boat is left behind, the screen gets faded to black. And then the level failed popup appears with a fade in effect.</w:t>
       </w:r>
     </w:p>
     <w:p>
       <w:pPr>
         <w:pStyle w:val="Heading3"/>
       </w:pPr>
-      <w:bookmarkStart w:id="24" w:name="_Toc435641350"/>
-      <w:r>
-        <w:t>Fail</w:t>
+      <w:bookmarkStart w:id="24" w:name="_Toc435641351"/>
+      <w:r>
+        <w:t>User interface</w:t>
       </w:r>
       <w:bookmarkEnd w:id="24"/>
-    </w:p>
-    <w:p>
-      <w:r>
-        <w:t>When the boat is left behind, the screen gets faded to black. And then the level failed popup appears with a fade in effect.</w:t>
-      </w:r>
-    </w:p>
-    <w:p>
-      <w:pPr>
-        <w:pStyle w:val="Heading3"/>
-      </w:pPr>
-      <w:bookmarkStart w:id="25" w:name="_Toc435641351"/>
-      <w:r>
-        <w:t>User interface</w:t>
-      </w:r>
-      <w:bookmarkEnd w:id="25"/>
     </w:p>
     <w:p>
       <w:r>
@@ -5457,13 +5455,13 @@
       <w:pPr>
         <w:pStyle w:val="Heading1"/>
       </w:pPr>
-      <w:bookmarkStart w:id="26" w:name="_User_interface"/>
-      <w:bookmarkStart w:id="27" w:name="_Toc435641352"/>
+      <w:bookmarkStart w:id="25" w:name="_User_interface"/>
+      <w:bookmarkStart w:id="26" w:name="_Toc435641352"/>
+      <w:bookmarkEnd w:id="25"/>
+      <w:r>
+        <w:t>User interface</w:t>
+      </w:r>
       <w:bookmarkEnd w:id="26"/>
-      <w:r>
-        <w:t>User interface</w:t>
-      </w:r>
-      <w:bookmarkEnd w:id="27"/>
     </w:p>
     <w:tbl>
       <w:tblPr>
@@ -6155,11 +6153,11 @@
       <w:pPr>
         <w:pStyle w:val="Heading2"/>
       </w:pPr>
-      <w:bookmarkStart w:id="28" w:name="_Toc435641353"/>
+      <w:bookmarkStart w:id="27" w:name="_Toc435641353"/>
       <w:r>
         <w:t>Main Menu</w:t>
       </w:r>
-      <w:bookmarkEnd w:id="28"/>
+      <w:bookmarkEnd w:id="27"/>
     </w:p>
     <w:p>
       <w:pPr>
@@ -6202,11 +6200,11 @@
       <w:pPr>
         <w:pStyle w:val="Heading3"/>
       </w:pPr>
-      <w:bookmarkStart w:id="29" w:name="_Toc435641354"/>
+      <w:bookmarkStart w:id="28" w:name="_Toc435641354"/>
       <w:r>
         <w:t>Play Button</w:t>
       </w:r>
-      <w:bookmarkEnd w:id="29"/>
+      <w:bookmarkEnd w:id="28"/>
     </w:p>
     <w:p>
       <w:r>
@@ -6245,11 +6243,11 @@
       <w:pPr>
         <w:pStyle w:val="Heading3"/>
       </w:pPr>
-      <w:bookmarkStart w:id="30" w:name="_Toc435641355"/>
+      <w:bookmarkStart w:id="29" w:name="_Toc435641355"/>
       <w:r>
         <w:t>Quit</w:t>
       </w:r>
-      <w:bookmarkEnd w:id="30"/>
+      <w:bookmarkEnd w:id="29"/>
     </w:p>
     <w:p>
       <w:proofErr w:type="gramStart"/>
@@ -6269,44 +6267,44 @@
       <w:pPr>
         <w:pStyle w:val="Heading2"/>
       </w:pPr>
-      <w:bookmarkStart w:id="31" w:name="_Gameplay"/>
-      <w:bookmarkStart w:id="32" w:name="_Toc435641356"/>
+      <w:bookmarkStart w:id="30" w:name="_Gameplay"/>
+      <w:bookmarkStart w:id="31" w:name="_Toc435641356"/>
+      <w:bookmarkEnd w:id="30"/>
+      <w:r>
+        <w:t>Gameplay</w:t>
+      </w:r>
       <w:bookmarkEnd w:id="31"/>
-      <w:r>
-        <w:t>Gameplay</w:t>
+    </w:p>
+    <w:p>
+      <w:r>
+        <w:t>When the player presses the Play Button, The Child places the Boat on the brook and the player can then control the Boat.</w:t>
+      </w:r>
+    </w:p>
+    <w:p>
+      <w:r>
+        <w:br w:type="page"/>
+      </w:r>
+    </w:p>
+    <w:p>
+      <w:pPr>
+        <w:pStyle w:val="Heading2"/>
+      </w:pPr>
+      <w:bookmarkStart w:id="32" w:name="_Toc435641357"/>
+      <w:r>
+        <w:lastRenderedPageBreak/>
+        <w:t>Shop</w:t>
       </w:r>
       <w:bookmarkEnd w:id="32"/>
     </w:p>
     <w:p>
-      <w:r>
-        <w:t>When the player presses the Play Button, The Child places the Boat on the brook and the player can then control the Boat.</w:t>
-      </w:r>
-    </w:p>
-    <w:p>
-      <w:r>
-        <w:br w:type="page"/>
-      </w:r>
-    </w:p>
-    <w:p>
-      <w:pPr>
-        <w:pStyle w:val="Heading2"/>
-      </w:pPr>
-      <w:bookmarkStart w:id="33" w:name="_Toc435641357"/>
-      <w:r>
-        <w:lastRenderedPageBreak/>
-        <w:t>Shop</w:t>
-      </w:r>
-      <w:bookmarkEnd w:id="33"/>
-    </w:p>
-    <w:p>
-      <w:bookmarkStart w:id="34" w:name="_Toc435641358"/>
+      <w:bookmarkStart w:id="33" w:name="_Toc435641358"/>
       <w:r>
         <w:rPr>
           <w:rStyle w:val="Heading3Char"/>
         </w:rPr>
         <w:t>Slips</w:t>
       </w:r>
-      <w:bookmarkEnd w:id="34"/>
+      <w:bookmarkEnd w:id="33"/>
       <w:r>
         <w:t>- this is the in-game currency.</w:t>
       </w:r>
@@ -6517,11 +6515,11 @@
       <w:pPr>
         <w:pStyle w:val="Heading3"/>
       </w:pPr>
-      <w:bookmarkStart w:id="35" w:name="_Toc435641359"/>
+      <w:bookmarkStart w:id="34" w:name="_Toc435641359"/>
       <w:r>
         <w:t>Buy Slips</w:t>
       </w:r>
-      <w:bookmarkEnd w:id="35"/>
+      <w:bookmarkEnd w:id="34"/>
     </w:p>
     <w:tbl>
       <w:tblPr>
@@ -6691,11 +6689,11 @@
       <w:pPr>
         <w:pStyle w:val="Heading3"/>
       </w:pPr>
-      <w:bookmarkStart w:id="36" w:name="_Toc435641360"/>
+      <w:bookmarkStart w:id="35" w:name="_Toc435641360"/>
       <w:r>
         <w:t>Boats</w:t>
       </w:r>
-      <w:bookmarkEnd w:id="36"/>
+      <w:bookmarkEnd w:id="35"/>
     </w:p>
     <w:tbl>
       <w:tblPr>
@@ -6997,11 +6995,11 @@
       <w:pPr>
         <w:pStyle w:val="Heading3"/>
       </w:pPr>
-      <w:bookmarkStart w:id="37" w:name="_Toc435641361"/>
+      <w:bookmarkStart w:id="36" w:name="_Toc435641361"/>
       <w:r>
         <w:t>Environments</w:t>
       </w:r>
-      <w:bookmarkEnd w:id="37"/>
+      <w:bookmarkEnd w:id="36"/>
     </w:p>
     <w:tbl>
       <w:tblPr>
@@ -7436,22 +7434,22 @@
       <w:pPr>
         <w:pStyle w:val="Heading1"/>
       </w:pPr>
-      <w:bookmarkStart w:id="38" w:name="_Toc435641362"/>
+      <w:bookmarkStart w:id="37" w:name="_Toc435641362"/>
       <w:r>
         <w:lastRenderedPageBreak/>
         <w:t>Challenges</w:t>
       </w:r>
-      <w:bookmarkEnd w:id="38"/>
+      <w:bookmarkEnd w:id="37"/>
     </w:p>
     <w:p>
       <w:pPr>
         <w:pStyle w:val="Heading3"/>
       </w:pPr>
-      <w:bookmarkStart w:id="39" w:name="_Toc435641363"/>
+      <w:bookmarkStart w:id="38" w:name="_Toc435641363"/>
       <w:r>
         <w:t>Slip Collection</w:t>
       </w:r>
-      <w:bookmarkEnd w:id="39"/>
+      <w:bookmarkEnd w:id="38"/>
     </w:p>
     <w:p>
       <w:pPr>
@@ -7622,11 +7620,11 @@
       <w:pPr>
         <w:pStyle w:val="Heading3"/>
       </w:pPr>
-      <w:bookmarkStart w:id="40" w:name="_Toc435641364"/>
+      <w:bookmarkStart w:id="39" w:name="_Toc435641364"/>
       <w:r>
         <w:t>Gameplay</w:t>
       </w:r>
-      <w:bookmarkEnd w:id="40"/>
+      <w:bookmarkEnd w:id="39"/>
     </w:p>
     <w:p>
       <w:pPr>
@@ -7925,11 +7923,11 @@
       <w:pPr>
         <w:pStyle w:val="Heading3"/>
       </w:pPr>
-      <w:bookmarkStart w:id="41" w:name="_Toc435641365"/>
+      <w:bookmarkStart w:id="40" w:name="_Toc435641365"/>
       <w:r>
         <w:t>Combo</w:t>
       </w:r>
-      <w:bookmarkEnd w:id="41"/>
+      <w:bookmarkEnd w:id="40"/>
     </w:p>
     <w:tbl>
       <w:tblPr>
@@ -8054,7 +8052,13 @@
           </w:tcPr>
           <w:p>
             <w:r>
-              <w:t>Collect 500 slips without colliding</w:t>
+              <w:t xml:space="preserve">Collect </w:t>
+            </w:r>
+            <w:r>
+              <w:t>2</w:t>
+            </w:r>
+            <w:r>
+              <w:t>00 slips without colliding</w:t>
             </w:r>
           </w:p>
         </w:tc>
@@ -8075,9 +8079,11 @@
             <w:tcW w:w="3307" w:type="dxa"/>
           </w:tcPr>
           <w:p>
+            <w:bookmarkStart w:id="41" w:name="_GoBack"/>
             <w:r>
               <w:t>Collect 50 slips without reviving</w:t>
             </w:r>
+            <w:bookmarkEnd w:id="41"/>
           </w:p>
         </w:tc>
         <w:tc>
@@ -11148,7 +11154,7 @@
 </file>
 
 <file path=customXml/itemProps2.xml><?xml version="1.0" encoding="utf-8"?>
-<ds:datastoreItem xmlns:ds="http://schemas.openxmlformats.org/officeDocument/2006/customXml" ds:itemID="{643EAA59-C3B9-4DD8-ACBB-0C16C3985233}">
+<ds:datastoreItem xmlns:ds="http://schemas.openxmlformats.org/officeDocument/2006/customXml" ds:itemID="{095B3D7C-8507-41DA-B653-753BE4417691}">
   <ds:schemaRefs>
     <ds:schemaRef ds:uri="http://schemas.openxmlformats.org/officeDocument/2006/bibliography"/>
   </ds:schemaRefs>

</xml_diff>